<commit_message>
update on docs and code
</commit_message>
<xml_diff>
--- a/docs/report1.docx
+++ b/docs/report1.docx
@@ -2,6 +2,20 @@
 <file path=word/document.xml><?xml version="1.0" encoding="utf-8"?>
 <w:document xmlns:o="urn:schemas-microsoft-com:office:office" xmlns:r="http://schemas.openxmlformats.org/officeDocument/2006/relationships" xmlns:v="urn:schemas-microsoft-com:vml" xmlns:w="http://schemas.openxmlformats.org/wordprocessingml/2006/main" xmlns:w10="urn:schemas-microsoft-com:office:word" xmlns:wp="http://schemas.openxmlformats.org/drawingml/2006/wordprocessingDrawing">
   <w:body>
+    <w:p>
+      <w:pPr>
+        <w:pStyle w:val="style1"/>
+        <w:numPr>
+          <w:ilvl w:val="0"/>
+          <w:numId w:val="1"/>
+        </w:numPr>
+        <w:spacing w:after="120" w:before="240"/>
+      </w:pPr>
+      <w:r>
+        <w:rPr/>
+        <w:t>CSE5243 Assignment 1</w:t>
+      </w:r>
+    </w:p>
     <w:p>
       <w:pPr>
         <w:pStyle w:val="style0"/>
@@ -140,11 +154,7 @@
       </w:pPr>
       <w:r>
         <w:rPr/>
-        <w:t xml:space="preserve">We normalized the tokens into the lower cases </w:t>
-      </w:r>
-      <w:r>
-        <w:rPr/>
-        <w:t>and throw away the stop words, punctuations, numbers and tokens whose length is 1.</w:t>
+        <w:t>We normalized the tokens into the lower cases and throw away the stop words, punctuations, numbers and tokens whose length is 1.</w:t>
       </w:r>
     </w:p>
     <w:p>
@@ -269,7 +279,7 @@
           <wp:anchor allowOverlap="1" behindDoc="0" distB="0" distL="0" distR="0" distT="0" layoutInCell="1" locked="0" relativeHeight="0" simplePos="0">
             <wp:simplePos x="0" y="0"/>
             <wp:positionH relativeFrom="character">
-              <wp:posOffset>2663825</wp:posOffset>
+              <wp:posOffset>360045</wp:posOffset>
             </wp:positionH>
             <wp:positionV relativeFrom="line">
               <wp:posOffset>0</wp:posOffset>
@@ -277,7 +287,7 @@
             <wp:extent cx="2952750" cy="457200"/>
             <wp:effectExtent b="0" l="0" r="0" t="0"/>
             <wp:wrapSquare wrapText="largest"/>
-            <wp:docPr descr="" id="0" name="Picture"/>
+            <wp:docPr descr="A description..." id="1" name="Picture"/>
             <wp:cNvGraphicFramePr>
               <a:graphicFrameLocks xmlns:a="http://schemas.openxmlformats.org/drawingml/2006/main" noChangeAspect="1"/>
             </wp:cNvGraphicFramePr>
@@ -285,7 +295,7 @@
               <a:graphicData uri="http://schemas.openxmlformats.org/drawingml/2006/picture">
                 <pic:pic xmlns:pic="http://schemas.openxmlformats.org/drawingml/2006/picture">
                   <pic:nvPicPr>
-                    <pic:cNvPr descr="" id="0" name="Picture"/>
+                    <pic:cNvPr descr="A description..." id="0" name="Picture"/>
                     <pic:cNvPicPr>
                       <a:picLocks noChangeArrowheads="1" noChangeAspect="1"/>
                     </pic:cNvPicPr>
@@ -410,10 +420,10 @@
       <w:r>
         <w:rPr/>
         <w:drawing>
-          <wp:anchor allowOverlap="1" behindDoc="0" distB="0" distL="0" distR="0" distT="0" layoutInCell="1" locked="0" relativeHeight="1" simplePos="0">
+          <wp:anchor allowOverlap="1" behindDoc="0" distB="0" distL="0" distR="0" distT="0" layoutInCell="1" locked="0" relativeHeight="0" simplePos="0">
             <wp:simplePos x="0" y="0"/>
             <wp:positionH relativeFrom="character">
-              <wp:posOffset>1779270</wp:posOffset>
+              <wp:posOffset>0</wp:posOffset>
             </wp:positionH>
             <wp:positionV relativeFrom="line">
               <wp:posOffset>0</wp:posOffset>
@@ -421,7 +431,7 @@
             <wp:extent cx="2562225" cy="447675"/>
             <wp:effectExtent b="0" l="0" r="0" t="0"/>
             <wp:wrapSquare wrapText="largest"/>
-            <wp:docPr descr="" id="1" name="Picture"/>
+            <wp:docPr descr="A description..." id="1" name="Picture"/>
             <wp:cNvGraphicFramePr>
               <a:graphicFrameLocks xmlns:a="http://schemas.openxmlformats.org/drawingml/2006/main" noChangeAspect="1"/>
             </wp:cNvGraphicFramePr>
@@ -429,7 +439,7 @@
               <a:graphicData uri="http://schemas.openxmlformats.org/drawingml/2006/picture">
                 <pic:pic xmlns:pic="http://schemas.openxmlformats.org/drawingml/2006/picture">
                   <pic:nvPicPr>
-                    <pic:cNvPr descr="" id="1" name="Picture"/>
+                    <pic:cNvPr descr="A description..." id="0" name="Picture"/>
                     <pic:cNvPicPr>
                       <a:picLocks noChangeArrowheads="1" noChangeAspect="1"/>
                     </pic:cNvPicPr>
@@ -517,13 +527,12 @@
     <w:p>
       <w:pPr>
         <w:pStyle w:val="style0"/>
-        <w:autoSpaceDE w:val="false"/>
         <w:ind w:hanging="0" w:left="0" w:right="0"/>
         <w:jc w:val="center"/>
       </w:pPr>
       <w:r>
         <w:rPr>
-          <w:rFonts w:ascii="Times New Roman" w:cs="Monospace" w:eastAsia="Monospace" w:hAnsi="Times New Roman"/>
+          <w:rFonts w:cs="Monospace" w:eastAsia="Monospace"/>
           <w:color w:val="000000"/>
           <w:sz w:val="24"/>
           <w:szCs w:val="24"/>
@@ -532,25 +541,16 @@
       </w:r>
       <w:r>
         <w:rPr>
-          <w:rFonts w:ascii="Times New Roman" w:cs="Monospace" w:eastAsia="Monospace" w:hAnsi="Times New Roman"/>
+          <w:rFonts w:cs="Monospace" w:eastAsia="Monospace"/>
           <w:color w:val="800000"/>
           <w:sz w:val="24"/>
           <w:szCs w:val="24"/>
         </w:rPr>
-        <w:t xml:space="preserve">0.05 </w:t>
-      </w:r>
-      <w:r>
-        <w:rPr>
-          <w:rFonts w:ascii="Times New Roman" w:cs="Monospace" w:eastAsia="Monospace" w:hAnsi="Times New Roman"/>
-          <w:color w:val="800000"/>
-          <w:sz w:val="24"/>
-          <w:szCs w:val="24"/>
-        </w:rPr>
-        <w:t>+ 1</w:t>
-      </w:r>
-      <w:r>
-        <w:rPr>
-          <w:rFonts w:ascii="Times New Roman" w:cs="Monospace" w:eastAsia="Monospace" w:hAnsi="Times New Roman"/>
+        <w:t>0.05 + 1</w:t>
+      </w:r>
+      <w:r>
+        <w:rPr>
+          <w:rFonts w:cs="Monospace" w:eastAsia="Monospace"/>
           <w:color w:val="000000"/>
           <w:sz w:val="24"/>
           <w:szCs w:val="24"/>
@@ -561,13 +561,12 @@
     <w:p>
       <w:pPr>
         <w:pStyle w:val="style0"/>
-        <w:autoSpaceDE w:val="false"/>
         <w:ind w:hanging="0" w:left="0" w:right="0"/>
         <w:jc w:val="left"/>
       </w:pPr>
       <w:r>
         <w:rPr>
-          <w:rFonts w:ascii="Times New Roman" w:cs="Monospace" w:eastAsia="Monospace" w:hAnsi="Times New Roman"/>
+          <w:rFonts w:cs="Monospace" w:eastAsia="Monospace"/>
           <w:color w:val="000000"/>
           <w:sz w:val="24"/>
           <w:szCs w:val="24"/>
@@ -644,10 +643,137 @@
       <w:pgNumType w:fmt="decimal"/>
       <w:formProt w:val="false"/>
       <w:textDirection w:val="lrTb"/>
-      <w:docGrid w:charSpace="0" w:linePitch="240" w:type="default"/>
+      <w:docGrid w:charSpace="-6145" w:linePitch="240" w:type="default"/>
     </w:sectPr>
   </w:body>
 </w:document>
+</file>
+
+<file path=word/numbering.xml><?xml version="1.0" encoding="utf-8"?>
+<w:numbering xmlns:w="http://schemas.openxmlformats.org/wordprocessingml/2006/main">
+  <w:abstractNum w:abstractNumId="1">
+    <w:lvl w:ilvl="0">
+      <w:start w:val="1"/>
+      <w:numFmt w:val="none"/>
+      <w:suff w:val="nothing"/>
+      <w:lvlText w:val=""/>
+      <w:lvlJc w:val="left"/>
+      <w:pPr>
+        <w:tabs>
+          <w:tab w:pos="432" w:val="num"/>
+        </w:tabs>
+        <w:ind w:hanging="432" w:left="432"/>
+      </w:pPr>
+    </w:lvl>
+    <w:lvl w:ilvl="1">
+      <w:start w:val="1"/>
+      <w:numFmt w:val="none"/>
+      <w:suff w:val="nothing"/>
+      <w:lvlText w:val=""/>
+      <w:lvlJc w:val="left"/>
+      <w:pPr>
+        <w:tabs>
+          <w:tab w:pos="576" w:val="num"/>
+        </w:tabs>
+        <w:ind w:hanging="576" w:left="576"/>
+      </w:pPr>
+    </w:lvl>
+    <w:lvl w:ilvl="2">
+      <w:start w:val="1"/>
+      <w:numFmt w:val="none"/>
+      <w:suff w:val="nothing"/>
+      <w:lvlText w:val=""/>
+      <w:lvlJc w:val="left"/>
+      <w:pPr>
+        <w:tabs>
+          <w:tab w:pos="720" w:val="num"/>
+        </w:tabs>
+        <w:ind w:hanging="720" w:left="720"/>
+      </w:pPr>
+    </w:lvl>
+    <w:lvl w:ilvl="3">
+      <w:start w:val="1"/>
+      <w:numFmt w:val="none"/>
+      <w:suff w:val="nothing"/>
+      <w:lvlText w:val=""/>
+      <w:lvlJc w:val="left"/>
+      <w:pPr>
+        <w:tabs>
+          <w:tab w:pos="864" w:val="num"/>
+        </w:tabs>
+        <w:ind w:hanging="864" w:left="864"/>
+      </w:pPr>
+    </w:lvl>
+    <w:lvl w:ilvl="4">
+      <w:start w:val="1"/>
+      <w:numFmt w:val="none"/>
+      <w:suff w:val="nothing"/>
+      <w:lvlText w:val=""/>
+      <w:lvlJc w:val="left"/>
+      <w:pPr>
+        <w:tabs>
+          <w:tab w:pos="1008" w:val="num"/>
+        </w:tabs>
+        <w:ind w:hanging="1008" w:left="1008"/>
+      </w:pPr>
+    </w:lvl>
+    <w:lvl w:ilvl="5">
+      <w:start w:val="1"/>
+      <w:numFmt w:val="none"/>
+      <w:suff w:val="nothing"/>
+      <w:lvlText w:val=""/>
+      <w:lvlJc w:val="left"/>
+      <w:pPr>
+        <w:tabs>
+          <w:tab w:pos="1152" w:val="num"/>
+        </w:tabs>
+        <w:ind w:hanging="1152" w:left="1152"/>
+      </w:pPr>
+    </w:lvl>
+    <w:lvl w:ilvl="6">
+      <w:start w:val="1"/>
+      <w:numFmt w:val="none"/>
+      <w:suff w:val="nothing"/>
+      <w:lvlText w:val=""/>
+      <w:lvlJc w:val="left"/>
+      <w:pPr>
+        <w:tabs>
+          <w:tab w:pos="1296" w:val="num"/>
+        </w:tabs>
+        <w:ind w:hanging="1296" w:left="1296"/>
+      </w:pPr>
+    </w:lvl>
+    <w:lvl w:ilvl="7">
+      <w:start w:val="1"/>
+      <w:numFmt w:val="none"/>
+      <w:suff w:val="nothing"/>
+      <w:lvlText w:val=""/>
+      <w:lvlJc w:val="left"/>
+      <w:pPr>
+        <w:tabs>
+          <w:tab w:pos="1440" w:val="num"/>
+        </w:tabs>
+        <w:ind w:hanging="1440" w:left="1440"/>
+      </w:pPr>
+    </w:lvl>
+    <w:lvl w:ilvl="8">
+      <w:start w:val="1"/>
+      <w:numFmt w:val="none"/>
+      <w:suff w:val="nothing"/>
+      <w:lvlText w:val=""/>
+      <w:lvlJc w:val="left"/>
+      <w:pPr>
+        <w:tabs>
+          <w:tab w:pos="1584" w:val="num"/>
+        </w:tabs>
+        <w:ind w:hanging="1584" w:left="1584"/>
+      </w:pPr>
+    </w:lvl>
+  </w:abstractNum>
+  <w:num w:numId="1">
+    <w:abstractNumId w:val="1"/>
+  </w:num>
+</w:numbering>
 </file>
 
 <file path=word/styles.xml><?xml version="1.0" encoding="utf-8"?>
@@ -668,6 +794,24 @@
       <w:lang w:bidi="hi-IN" w:eastAsia="zh-CN" w:val="en-US"/>
     </w:rPr>
   </w:style>
+  <w:style w:styleId="style1" w:type="paragraph">
+    <w:name w:val="Heading 1"/>
+    <w:basedOn w:val="style16"/>
+    <w:next w:val="style17"/>
+    <w:pPr>
+      <w:numPr>
+        <w:ilvl w:val="0"/>
+        <w:numId w:val="1"/>
+      </w:numPr>
+      <w:outlineLvl w:val="0"/>
+    </w:pPr>
+    <w:rPr>
+      <w:b/>
+      <w:bCs/>
+      <w:sz w:val="32"/>
+      <w:szCs w:val="32"/>
+    </w:rPr>
+  </w:style>
   <w:style w:styleId="style15" w:type="character">
     <w:name w:val="Internet Link"/>
     <w:next w:val="style15"/>
@@ -684,7 +828,6 @@
     <w:pPr>
       <w:keepNext/>
       <w:spacing w:after="120" w:before="240"/>
-      <w:contextualSpacing w:val="false"/>
     </w:pPr>
     <w:rPr>
       <w:rFonts w:ascii="Arial" w:cs="Lohit Hindi" w:eastAsia="DejaVu Sans" w:hAnsi="Arial"/>
@@ -698,7 +841,6 @@
     <w:next w:val="style17"/>
     <w:pPr>
       <w:spacing w:after="120" w:before="0"/>
-      <w:contextualSpacing w:val="false"/>
     </w:pPr>
     <w:rPr/>
   </w:style>
@@ -718,7 +860,6 @@
     <w:pPr>
       <w:suppressLineNumbers/>
       <w:spacing w:after="120" w:before="120"/>
-      <w:contextualSpacing w:val="false"/>
     </w:pPr>
     <w:rPr>
       <w:rFonts w:cs="Lohit Hindi"/>

</xml_diff>

<commit_message>
use latex for docs
</commit_message>
<xml_diff>
--- a/docs/report1.docx
+++ b/docs/report1.docx
@@ -7,18 +7,22 @@
         <w:pStyle w:val="style1"/>
         <w:numPr>
           <w:ilvl w:val="0"/>
+          <w:numId w:val="2"/>
+        </w:numPr>
+        <w:spacing w:after="120" w:before="240"/>
+      </w:pPr>
+      <w:r>
+        <w:rPr/>
+        <w:t>CSE5243 Assignment 1</w:t>
+      </w:r>
+    </w:p>
+    <w:p>
+      <w:pPr>
+        <w:pStyle w:val="style2"/>
+        <w:numPr>
+          <w:ilvl w:val="1"/>
           <w:numId w:val="1"/>
         </w:numPr>
-        <w:spacing w:after="120" w:before="240"/>
-      </w:pPr>
-      <w:r>
-        <w:rPr/>
-        <w:t>CSE5243 Assignment 1</w:t>
-      </w:r>
-    </w:p>
-    <w:p>
-      <w:pPr>
-        <w:pStyle w:val="style0"/>
       </w:pPr>
       <w:r>
         <w:rPr/>
@@ -60,6 +64,18 @@
     <w:p>
       <w:pPr>
         <w:pStyle w:val="style0"/>
+      </w:pPr>
+      <w:r>
+        <w:rPr/>
+      </w:r>
+    </w:p>
+    <w:p>
+      <w:pPr>
+        <w:pStyle w:val="style2"/>
+        <w:numPr>
+          <w:ilvl w:val="1"/>
+          <w:numId w:val="1"/>
+        </w:numPr>
       </w:pPr>
       <w:r>
         <w:rPr/>
@@ -127,6 +143,14 @@
       </w:pPr>
       <w:r>
         <w:rPr/>
+      </w:r>
+    </w:p>
+    <w:p>
+      <w:pPr>
+        <w:pStyle w:val="style0"/>
+      </w:pPr>
+      <w:r>
+        <w:rPr/>
         <w:t>(2) POS Tagging</w:t>
       </w:r>
     </w:p>
@@ -145,6 +169,14 @@
       </w:pPr>
       <w:r>
         <w:rPr/>
+      </w:r>
+    </w:p>
+    <w:p>
+      <w:pPr>
+        <w:pStyle w:val="style0"/>
+      </w:pPr>
+      <w:r>
+        <w:rPr/>
         <w:t>(3) Normalization</w:t>
       </w:r>
     </w:p>
@@ -163,6 +195,14 @@
       </w:pPr>
       <w:r>
         <w:rPr/>
+      </w:r>
+    </w:p>
+    <w:p>
+      <w:pPr>
+        <w:pStyle w:val="style0"/>
+      </w:pPr>
+      <w:r>
+        <w:rPr/>
         <w:t>(4) Lemmatization</w:t>
       </w:r>
     </w:p>
@@ -172,7 +212,15 @@
       </w:pPr>
       <w:r>
         <w:rPr/>
-        <w:t xml:space="preserve">We lemmatize the tokens with wordnet. </w:t>
+        <w:t xml:space="preserve">We lemmatize the tokens with WordNet. </w:t>
+      </w:r>
+    </w:p>
+    <w:p>
+      <w:pPr>
+        <w:pStyle w:val="style0"/>
+      </w:pPr>
+      <w:r>
+        <w:rPr/>
       </w:r>
     </w:p>
     <w:p>
@@ -196,6 +244,52 @@
     <w:p>
       <w:pPr>
         <w:pStyle w:val="style0"/>
+      </w:pPr>
+      <w:r>
+        <w:rPr/>
+      </w:r>
+    </w:p>
+    <w:p>
+      <w:pPr>
+        <w:pStyle w:val="style0"/>
+      </w:pPr>
+      <w:r>
+        <w:rPr/>
+        <w:t>(6) Stemming</w:t>
+      </w:r>
+    </w:p>
+    <w:p>
+      <w:pPr>
+        <w:pStyle w:val="style0"/>
+      </w:pPr>
+      <w:r>
+        <w:rPr/>
+        <w:t>We have tried two popular stemming algorithms inside NLTK: Porter Stemmer and Snowball English Stemmer. However, the generated result is not as good as just using the WordNet Lemmatizer with pos-tag. For example, the word “company” is stemmed into “compani”, and the word “venture” is stemmed into “ventur”. We believe that a non-dictionary-based stemming algorithm does not provide sufficiently accurate result in general. As a result, we decide not to use any of those stemming algorithms at all.</w:t>
+      </w:r>
+    </w:p>
+    <w:p>
+      <w:pPr>
+        <w:pStyle w:val="style0"/>
+      </w:pPr>
+      <w:r>
+        <w:rPr/>
+      </w:r>
+    </w:p>
+    <w:p>
+      <w:pPr>
+        <w:pStyle w:val="style0"/>
+      </w:pPr>
+      <w:r>
+        <w:rPr/>
+      </w:r>
+    </w:p>
+    <w:p>
+      <w:pPr>
+        <w:pStyle w:val="style2"/>
+        <w:numPr>
+          <w:ilvl w:val="1"/>
+          <w:numId w:val="1"/>
+        </w:numPr>
       </w:pPr>
       <w:r>
         <w:rPr/>
@@ -271,7 +365,7 @@
     </w:p>
     <w:p>
       <w:pPr>
-        <w:pStyle w:val="style21"/>
+        <w:pStyle w:val="style22"/>
       </w:pPr>
       <w:r>
         <w:rPr/>
@@ -332,7 +426,7 @@
     </w:p>
     <w:p>
       <w:pPr>
-        <w:pStyle w:val="style21"/>
+        <w:pStyle w:val="style22"/>
         <w:ind w:hanging="0" w:left="0" w:right="0"/>
       </w:pPr>
       <w:r>
@@ -341,7 +435,7 @@
     </w:p>
     <w:p>
       <w:pPr>
-        <w:pStyle w:val="style21"/>
+        <w:pStyle w:val="style22"/>
         <w:ind w:hanging="0" w:left="0" w:right="0"/>
       </w:pPr>
       <w:r>
@@ -350,7 +444,7 @@
     </w:p>
     <w:p>
       <w:pPr>
-        <w:pStyle w:val="style21"/>
+        <w:pStyle w:val="style22"/>
         <w:ind w:hanging="0" w:left="0" w:right="0"/>
       </w:pPr>
       <w:r>
@@ -360,7 +454,7 @@
     </w:p>
     <w:p>
       <w:pPr>
-        <w:pStyle w:val="style21"/>
+        <w:pStyle w:val="style22"/>
         <w:ind w:hanging="0" w:left="0" w:right="0"/>
       </w:pPr>
       <w:r>
@@ -508,7 +602,11 @@
     </w:p>
     <w:p>
       <w:pPr>
-        <w:pStyle w:val="style0"/>
+        <w:pStyle w:val="style2"/>
+        <w:numPr>
+          <w:ilvl w:val="1"/>
+          <w:numId w:val="1"/>
+        </w:numPr>
       </w:pPr>
       <w:r>
         <w:rPr/>
@@ -634,6 +732,51 @@
       </w:pPr>
       <w:r>
         <w:rPr/>
+      </w:r>
+    </w:p>
+    <w:p>
+      <w:pPr>
+        <w:pStyle w:val="style2"/>
+        <w:numPr>
+          <w:ilvl w:val="1"/>
+          <w:numId w:val="1"/>
+        </w:numPr>
+      </w:pPr>
+      <w:r>
+        <w:rPr/>
+        <w:t>5. Future Works</w:t>
+      </w:r>
+    </w:p>
+    <w:p>
+      <w:pPr>
+        <w:pStyle w:val="style18"/>
+      </w:pPr>
+      <w:r>
+        <w:rPr/>
+        <w:t xml:space="preserve">Currently our pre-processor provides good(accurate) result, but it runs a little bit slow. It usually takes 1-5 seconds to process a single article, depending on its length. Obviously this is not </w:t>
+      </w:r>
+    </w:p>
+    <w:p>
+      <w:pPr>
+        <w:pStyle w:val="style18"/>
+      </w:pPr>
+      <w:r>
+        <w:rPr/>
+        <w:t xml:space="preserve"> </w:t>
+      </w:r>
+      <w:r>
+        <w:rPr/>
+        <w:t xml:space="preserve">Performance </w:t>
+      </w:r>
+    </w:p>
+    <w:p>
+      <w:pPr>
+        <w:pStyle w:val="style18"/>
+        <w:spacing w:after="120" w:before="0"/>
+      </w:pPr>
+      <w:r>
+        <w:rPr/>
+        <w:t>Multithreading</w:t>
       </w:r>
     </w:p>
     <w:sectPr>
@@ -770,8 +913,130 @@
       </w:pPr>
     </w:lvl>
   </w:abstractNum>
+  <w:abstractNum w:abstractNumId="2">
+    <w:lvl w:ilvl="0">
+      <w:start w:val="1"/>
+      <w:numFmt w:val="none"/>
+      <w:suff w:val="nothing"/>
+      <w:lvlText w:val=""/>
+      <w:lvlJc w:val="left"/>
+      <w:pPr>
+        <w:tabs>
+          <w:tab w:pos="432" w:val="num"/>
+        </w:tabs>
+        <w:ind w:hanging="432" w:left="432"/>
+      </w:pPr>
+    </w:lvl>
+    <w:lvl w:ilvl="1">
+      <w:start w:val="1"/>
+      <w:numFmt w:val="none"/>
+      <w:suff w:val="nothing"/>
+      <w:lvlText w:val=""/>
+      <w:lvlJc w:val="left"/>
+      <w:pPr>
+        <w:tabs>
+          <w:tab w:pos="576" w:val="num"/>
+        </w:tabs>
+        <w:ind w:hanging="576" w:left="576"/>
+      </w:pPr>
+    </w:lvl>
+    <w:lvl w:ilvl="2">
+      <w:start w:val="1"/>
+      <w:numFmt w:val="none"/>
+      <w:suff w:val="nothing"/>
+      <w:lvlText w:val=""/>
+      <w:lvlJc w:val="left"/>
+      <w:pPr>
+        <w:tabs>
+          <w:tab w:pos="720" w:val="num"/>
+        </w:tabs>
+        <w:ind w:hanging="720" w:left="720"/>
+      </w:pPr>
+    </w:lvl>
+    <w:lvl w:ilvl="3">
+      <w:start w:val="1"/>
+      <w:numFmt w:val="none"/>
+      <w:suff w:val="nothing"/>
+      <w:lvlText w:val=""/>
+      <w:lvlJc w:val="left"/>
+      <w:pPr>
+        <w:tabs>
+          <w:tab w:pos="864" w:val="num"/>
+        </w:tabs>
+        <w:ind w:hanging="864" w:left="864"/>
+      </w:pPr>
+    </w:lvl>
+    <w:lvl w:ilvl="4">
+      <w:start w:val="1"/>
+      <w:numFmt w:val="none"/>
+      <w:suff w:val="nothing"/>
+      <w:lvlText w:val=""/>
+      <w:lvlJc w:val="left"/>
+      <w:pPr>
+        <w:tabs>
+          <w:tab w:pos="1008" w:val="num"/>
+        </w:tabs>
+        <w:ind w:hanging="1008" w:left="1008"/>
+      </w:pPr>
+    </w:lvl>
+    <w:lvl w:ilvl="5">
+      <w:start w:val="1"/>
+      <w:numFmt w:val="none"/>
+      <w:suff w:val="nothing"/>
+      <w:lvlText w:val=""/>
+      <w:lvlJc w:val="left"/>
+      <w:pPr>
+        <w:tabs>
+          <w:tab w:pos="1152" w:val="num"/>
+        </w:tabs>
+        <w:ind w:hanging="1152" w:left="1152"/>
+      </w:pPr>
+    </w:lvl>
+    <w:lvl w:ilvl="6">
+      <w:start w:val="1"/>
+      <w:numFmt w:val="none"/>
+      <w:suff w:val="nothing"/>
+      <w:lvlText w:val=""/>
+      <w:lvlJc w:val="left"/>
+      <w:pPr>
+        <w:tabs>
+          <w:tab w:pos="1296" w:val="num"/>
+        </w:tabs>
+        <w:ind w:hanging="1296" w:left="1296"/>
+      </w:pPr>
+    </w:lvl>
+    <w:lvl w:ilvl="7">
+      <w:start w:val="1"/>
+      <w:numFmt w:val="none"/>
+      <w:suff w:val="nothing"/>
+      <w:lvlText w:val=""/>
+      <w:lvlJc w:val="left"/>
+      <w:pPr>
+        <w:tabs>
+          <w:tab w:pos="1440" w:val="num"/>
+        </w:tabs>
+        <w:ind w:hanging="1440" w:left="1440"/>
+      </w:pPr>
+    </w:lvl>
+    <w:lvl w:ilvl="8">
+      <w:start w:val="1"/>
+      <w:numFmt w:val="none"/>
+      <w:suff w:val="nothing"/>
+      <w:lvlText w:val=""/>
+      <w:lvlJc w:val="left"/>
+      <w:pPr>
+        <w:tabs>
+          <w:tab w:pos="1584" w:val="num"/>
+        </w:tabs>
+        <w:ind w:hanging="1584" w:left="1584"/>
+      </w:pPr>
+    </w:lvl>
+  </w:abstractNum>
   <w:num w:numId="1">
     <w:abstractNumId w:val="1"/>
+  </w:num>
+  <w:num w:numId="2">
+    <w:abstractNumId w:val="2"/>
   </w:num>
 </w:numbering>
 </file>
@@ -796,20 +1061,34 @@
   </w:style>
   <w:style w:styleId="style1" w:type="paragraph">
     <w:name w:val="Heading 1"/>
-    <w:basedOn w:val="style16"/>
-    <w:next w:val="style17"/>
-    <w:pPr>
-      <w:numPr>
-        <w:ilvl w:val="0"/>
-        <w:numId w:val="1"/>
-      </w:numPr>
-      <w:outlineLvl w:val="0"/>
-    </w:pPr>
+    <w:basedOn w:val="style17"/>
+    <w:next w:val="style18"/>
+    <w:pPr/>
     <w:rPr>
       <w:b/>
       <w:bCs/>
       <w:sz w:val="32"/>
       <w:szCs w:val="32"/>
+    </w:rPr>
+  </w:style>
+  <w:style w:styleId="style2" w:type="paragraph">
+    <w:name w:val="Heading 2"/>
+    <w:basedOn w:val="style17"/>
+    <w:next w:val="style18"/>
+    <w:pPr>
+      <w:numPr>
+        <w:ilvl w:val="1"/>
+        <w:numId w:val="1"/>
+      </w:numPr>
+      <w:outlineLvl w:val="1"/>
+    </w:pPr>
+    <w:rPr>
+      <w:b/>
+      <w:bCs/>
+      <w:i/>
+      <w:iCs/>
+      <w:sz w:val="28"/>
+      <w:szCs w:val="28"/>
     </w:rPr>
   </w:style>
   <w:style w:styleId="style15" w:type="character">
@@ -821,10 +1100,15 @@
       <w:lang w:bidi="en-US" w:eastAsia="en-US" w:val="en-US"/>
     </w:rPr>
   </w:style>
-  <w:style w:styleId="style16" w:type="paragraph">
+  <w:style w:styleId="style16" w:type="character">
+    <w:name w:val="Numbering Symbols"/>
+    <w:next w:val="style16"/>
+    <w:rPr/>
+  </w:style>
+  <w:style w:styleId="style17" w:type="paragraph">
     <w:name w:val="Heading"/>
     <w:basedOn w:val="style0"/>
-    <w:next w:val="style17"/>
+    <w:next w:val="style18"/>
     <w:pPr>
       <w:keepNext/>
       <w:spacing w:after="120" w:before="240"/>
@@ -835,28 +1119,28 @@
       <w:szCs w:val="28"/>
     </w:rPr>
   </w:style>
-  <w:style w:styleId="style17" w:type="paragraph">
+  <w:style w:styleId="style18" w:type="paragraph">
     <w:name w:val="Text body"/>
     <w:basedOn w:val="style0"/>
-    <w:next w:val="style17"/>
+    <w:next w:val="style18"/>
     <w:pPr>
       <w:spacing w:after="120" w:before="0"/>
     </w:pPr>
     <w:rPr/>
   </w:style>
-  <w:style w:styleId="style18" w:type="paragraph">
+  <w:style w:styleId="style19" w:type="paragraph">
     <w:name w:val="List"/>
-    <w:basedOn w:val="style17"/>
-    <w:next w:val="style18"/>
+    <w:basedOn w:val="style18"/>
+    <w:next w:val="style19"/>
     <w:pPr/>
     <w:rPr>
       <w:rFonts w:cs="Lohit Hindi"/>
     </w:rPr>
   </w:style>
-  <w:style w:styleId="style19" w:type="paragraph">
+  <w:style w:styleId="style20" w:type="paragraph">
     <w:name w:val="Caption"/>
     <w:basedOn w:val="style0"/>
-    <w:next w:val="style19"/>
+    <w:next w:val="style20"/>
     <w:pPr>
       <w:suppressLineNumbers/>
       <w:spacing w:after="120" w:before="120"/>
@@ -869,10 +1153,10 @@
       <w:szCs w:val="24"/>
     </w:rPr>
   </w:style>
-  <w:style w:styleId="style20" w:type="paragraph">
+  <w:style w:styleId="style21" w:type="paragraph">
     <w:name w:val="Index"/>
     <w:basedOn w:val="style0"/>
-    <w:next w:val="style20"/>
+    <w:next w:val="style21"/>
     <w:pPr>
       <w:suppressLineNumbers/>
     </w:pPr>
@@ -880,19 +1164,19 @@
       <w:rFonts w:cs="Lohit Hindi"/>
     </w:rPr>
   </w:style>
-  <w:style w:styleId="style21" w:type="paragraph">
+  <w:style w:styleId="style22" w:type="paragraph">
     <w:name w:val="List Contents"/>
     <w:basedOn w:val="style0"/>
-    <w:next w:val="style21"/>
+    <w:next w:val="style22"/>
     <w:pPr>
       <w:ind w:hanging="0" w:left="567" w:right="0"/>
     </w:pPr>
     <w:rPr/>
   </w:style>
-  <w:style w:styleId="style22" w:type="paragraph">
+  <w:style w:styleId="style23" w:type="paragraph">
     <w:name w:val="List Heading"/>
     <w:basedOn w:val="style0"/>
-    <w:next w:val="style21"/>
+    <w:next w:val="style22"/>
     <w:pPr>
       <w:ind w:hanging="0" w:left="0" w:right="0"/>
     </w:pPr>

</xml_diff>